<commit_message>
avanti secondo QUASI finito
</commit_message>
<xml_diff>
--- a/ELABORATI DI PROGETTAZIONE SISTEMI EMBEDDED.docx
+++ b/ELABORATI DI PROGETTAZIONE SISTEMI EMBEDDED.docx
@@ -64,8 +64,6 @@
       <w:r>
         <w:t>Il progetto consisteva nella realizzazione di un moltiplicatore in virgola mobile, doppia precisione, tra due numeri con virgola.</w:t>
       </w:r>
-      <w:bookmarkStart w:id="0" w:name="_GoBack"/>
-      <w:bookmarkEnd w:id="0"/>
     </w:p>
     <w:p>
       <w:r>
@@ -264,10 +262,7 @@
         </w:numPr>
       </w:pPr>
       <w:r>
-        <w:t>p_In_data2</w:t>
-      </w:r>
-      <w:r>
-        <w:t>: &lt;sc_lv&lt;64&gt;&gt; rappresenta un numero da moltiplicare;</w:t>
+        <w:t>p_In_data2: &lt;sc_lv&lt;64&gt;&gt; rappresenta un numero da moltiplicare;</w:t>
       </w:r>
     </w:p>
     <w:p>
@@ -2808,61 +2803,11 @@
         </w:rPr>
         <w:tab/>
       </w:r>
-      <w:proofErr w:type="gramStart"/>
       <w:r>
         <w:rPr>
           <w:lang w:val="en-US" w:eastAsia="it-IT"/>
         </w:rPr>
-        <w:t>sensitive</w:t>
-      </w:r>
-      <w:proofErr w:type="gramEnd"/>
-      <w:r>
-        <w:rPr>
-          <w:lang w:val="en-US" w:eastAsia="it-IT"/>
-        </w:rPr>
-        <w:t xml:space="preserve"> &lt;&lt; STATUS &lt;&lt; </w:t>
-      </w:r>
-      <w:proofErr w:type="spellStart"/>
-      <w:r>
-        <w:rPr>
-          <w:lang w:val="en-US" w:eastAsia="it-IT"/>
-        </w:rPr>
-        <w:t>isready</w:t>
-      </w:r>
-      <w:proofErr w:type="spellEnd"/>
-      <w:r>
-        <w:rPr>
-          <w:lang w:val="en-US" w:eastAsia="it-IT"/>
-        </w:rPr>
-        <w:t xml:space="preserve"> &lt;&lt; </w:t>
-      </w:r>
-      <w:proofErr w:type="spellStart"/>
-      <w:r>
-        <w:rPr>
-          <w:lang w:val="en-US" w:eastAsia="it-IT"/>
-        </w:rPr>
-        <w:t>number_a</w:t>
-      </w:r>
-      <w:proofErr w:type="spellEnd"/>
-      <w:r>
-        <w:rPr>
-          <w:lang w:val="en-US" w:eastAsia="it-IT"/>
-        </w:rPr>
-        <w:t xml:space="preserve"> &lt;&lt; </w:t>
-      </w:r>
-      <w:proofErr w:type="spellStart"/>
-      <w:r>
-        <w:rPr>
-          <w:lang w:val="en-US" w:eastAsia="it-IT"/>
-        </w:rPr>
-        <w:t>number_b</w:t>
-      </w:r>
-      <w:proofErr w:type="spellEnd"/>
-      <w:r>
-        <w:rPr>
-          <w:lang w:val="en-US" w:eastAsia="it-IT"/>
-        </w:rPr>
-        <w:t>;</w:t>
+        <w:t>sensitive &lt;&lt; STATUS &lt;&lt; isready &lt;&lt; number_a &lt;&lt; number_b;</w:t>
       </w:r>
     </w:p>
     <w:p>
@@ -3050,6 +2995,306 @@
           <w:lang w:eastAsia="it-IT"/>
         </w:rPr>
       </w:pPr>
+    </w:p>
+    <w:p>
+      <w:pPr>
+        <w:rPr>
+          <w:lang w:eastAsia="it-IT"/>
+        </w:rPr>
+      </w:pPr>
+    </w:p>
+    <w:p>
+      <w:pPr>
+        <w:rPr>
+          <w:lang w:eastAsia="it-IT"/>
+        </w:rPr>
+      </w:pPr>
+    </w:p>
+    <w:p>
+      <w:pPr>
+        <w:rPr>
+          <w:lang w:eastAsia="it-IT"/>
+        </w:rPr>
+      </w:pPr>
+    </w:p>
+    <w:p>
+      <w:pPr>
+        <w:rPr>
+          <w:lang w:eastAsia="it-IT"/>
+        </w:rPr>
+      </w:pPr>
+    </w:p>
+    <w:p>
+      <w:pPr>
+        <w:pStyle w:val="Title"/>
+      </w:pPr>
+      <w:r>
+        <w:rPr>
+          <w:lang w:eastAsia="it-IT"/>
+        </w:rPr>
+        <w:lastRenderedPageBreak/>
+        <w:t xml:space="preserve">Progetto 2: </w:t>
+      </w:r>
+      <w:r>
+        <w:t xml:space="preserve">implementazione moltiplicatore in SystemC </w:t>
+      </w:r>
+      <w:r>
+        <w:t>TLM</w:t>
+      </w:r>
+    </w:p>
+    <w:p>
+      <w:pPr>
+        <w:rPr>
+          <w:rStyle w:val="Heading1Char"/>
+        </w:rPr>
+      </w:pPr>
+      <w:r>
+        <w:rPr>
+          <w:rStyle w:val="Heading1Char"/>
+        </w:rPr>
+        <w:t>Descrizione del progetto</w:t>
+      </w:r>
+    </w:p>
+    <w:p>
+      <w:r>
+        <w:t xml:space="preserve">Si vuole implementare l’algoritmo </w:t>
+      </w:r>
+      <w:r>
+        <w:t>della moltiplicazione tra due numeri in virgola mobile doppia precisione</w:t>
+      </w:r>
+      <w:r>
+        <w:t xml:space="preserve"> a livello TLM, utilizzando le tre tipologie di implementazione del livello TLM: UT, LT e AT4.</w:t>
+      </w:r>
+    </w:p>
+    <w:p>
+      <w:r>
+        <w:t>In realtà, poichè a livello TLM è più importante osservare come comunicano i differenti moduli tra di loro, senza dare enfasi all’effettivo funzionamento algoritmico già descritto a livello RTL, è stata implementata la moltiplicazione come una normale moltiplicazione tra due numeri in C++, mentre si è implementato il protocollo di comunicazione tra moduli secondo lo standard TLM.</w:t>
+      </w:r>
+    </w:p>
+    <w:p>
+      <w:pPr>
+        <w:pStyle w:val="Heading1"/>
+      </w:pPr>
+      <w:r>
+        <w:t>TLM</w:t>
+      </w:r>
+    </w:p>
+    <w:p>
+      <w:r>
+        <w:t>Il livello TLM prevede l’utilizzo di due tipologie di modulo per</w:t>
+      </w:r>
+      <w:r>
+        <w:t xml:space="preserve"> il funzionamento di un sistema.</w:t>
+      </w:r>
+    </w:p>
+    <w:p>
+      <w:r>
+        <w:t>Q</w:t>
+      </w:r>
+      <w:r>
+        <w:t xml:space="preserve">ueste due tipologie sono rispettivamente: </w:t>
+      </w:r>
+      <w:r>
+        <w:rPr>
+          <w:b/>
+        </w:rPr>
+        <w:t>Initiator</w:t>
+      </w:r>
+      <w:r>
+        <w:t xml:space="preserve"> e </w:t>
+      </w:r>
+      <w:r>
+        <w:rPr>
+          <w:b/>
+        </w:rPr>
+        <w:t>Target</w:t>
+      </w:r>
+      <w:r>
+        <w:t xml:space="preserve">. Initiator e Target comunicano utilizzando specifiche primitive e sincronizzandosi tra </w:t>
+      </w:r>
+      <w:r>
+        <w:t xml:space="preserve">di </w:t>
+      </w:r>
+      <w:r>
+        <w:t>loro attraverso socket di comunicazione.</w:t>
+      </w:r>
+      <w:r>
+        <w:t xml:space="preserve"> Di seguito si vedranno le differenti modalità di comunicazione, ovvero Untimed (senza la nozione di tempo), Loosely Time e Aproximately Time.</w:t>
+      </w:r>
+    </w:p>
+    <w:p>
+      <w:pPr>
+        <w:pStyle w:val="Heading1"/>
+      </w:pPr>
+      <w:r>
+        <w:t>Untimed</w:t>
+      </w:r>
+      <w:r>
+        <w:t xml:space="preserve"> (UT)</w:t>
+      </w:r>
+    </w:p>
+    <w:p>
+      <w:r>
+        <w:t>Nella tipologia di TLM il modulo Initiator è implementato nel file “</w:t>
+      </w:r>
+      <w:r>
+        <w:t>mul_UT_</w:t>
+      </w:r>
+      <w:r>
+        <w:t>testbench.c</w:t>
+      </w:r>
+      <w:r>
+        <w:t>c</w:t>
+      </w:r>
+      <w:r>
+        <w:t>”, mentre il modulo Target nel file “</w:t>
+      </w:r>
+      <w:r>
+        <w:t>mul</w:t>
+      </w:r>
+      <w:r>
+        <w:t>_UT</w:t>
+      </w:r>
+      <w:r>
+        <w:t>.c</w:t>
+      </w:r>
+      <w:r>
+        <w:t>c</w:t>
+      </w:r>
+      <w:r>
+        <w:t xml:space="preserve">”. Il modulo Target rappresenta nel nostro sistema, l’elaborazione vera e propria </w:t>
+      </w:r>
+      <w:r>
+        <w:t>della moltiplicazione. I</w:t>
+      </w:r>
+      <w:r>
+        <w:t xml:space="preserve">l modulo Initiator richiama l’elaborazione per eseguire </w:t>
+      </w:r>
+      <w:r>
+        <w:t>l’algoritmo</w:t>
+      </w:r>
+      <w:r>
+        <w:t>. L’Untimed utilizza la primitiva “b_transpo</w:t>
+      </w:r>
+      <w:r>
+        <w:t>rt()”, differenziata in modalità</w:t>
+      </w:r>
+      <w:r>
+        <w:t xml:space="preserve"> Read e Write</w:t>
+      </w:r>
+      <w:r>
+        <w:t xml:space="preserve"> per la comunicazione tra i due moduli. </w:t>
+      </w:r>
+    </w:p>
+    <w:p>
+      <w:r>
+        <w:t>La b_transport è implementata nel modulo Target e viene richiamata dal modulo Initiator</w:t>
+      </w:r>
+      <w:r>
+        <w:t xml:space="preserve"> </w:t>
+      </w:r>
+      <w:r>
+        <w:t xml:space="preserve">per effettuare una simulazione (dopo aver preparato adeguatamente i segnali di ingresso al modulo Target) in modalità Write, successivamente il Target comincerà ad elaborare i segnali in ingresso per calcolarne il risultato </w:t>
+      </w:r>
+      <w:r>
+        <w:t>della moltiplicazione</w:t>
+      </w:r>
+      <w:r>
+        <w:t>. Siccome Target e Initiator sono concorrenti, l’Initiator richiama una seconda volta la primitiva b_transport in modalità Read per poter leggere il risultato del modulo Target. Questo darà la disponibilità alla lettura del payload, (pacchetto di dati che trasferisce la b_transport), solo successivamente al “TLM_OK_RESPONSE” che rappresenta la fine dell’elaborazione del Target.</w:t>
+      </w:r>
+    </w:p>
+    <w:p>
+      <w:pPr>
+        <w:pStyle w:val="Heading1"/>
+      </w:pPr>
+      <w:r>
+        <w:t>Loosely Time (LT)</w:t>
+      </w:r>
+    </w:p>
+    <w:p>
+      <w:r>
+        <w:t>Anche in questo caso l’elaborazione si divide in modulo Target e Initiator</w:t>
+      </w:r>
+      <w:r>
+        <w:t>, i quali</w:t>
+      </w:r>
+      <w:r>
+        <w:t xml:space="preserve"> comunicano tra loro attraverso i rispettivi socket. Come per l’UT l’Initiator richiama la primitiva b_transport, implementata nel modulo Target, per richiedere al Target l’esecuzione dell’elaborazione. </w:t>
+      </w:r>
+      <w:r>
+        <w:t>Questo modello s</w:t>
+      </w:r>
+      <w:r>
+        <w:t xml:space="preserve">i differenzia dall’Untimed in quanto è necessario considerare una sincronizzazione a livello temporale tra i due moduli Target e Initiator. Anche qui l’Initiator richiama la b_transport in modalità Write per inviare il </w:t>
+      </w:r>
+      <w:r>
+        <w:lastRenderedPageBreak/>
+        <w:t xml:space="preserve">payload contenente gli input per l’elaborazione del </w:t>
+      </w:r>
+      <w:r>
+        <w:t>MUL</w:t>
+      </w:r>
+      <w:r>
+        <w:t xml:space="preserve"> al Target. Il Target</w:t>
+      </w:r>
+      <w:r>
+        <w:t>,</w:t>
+      </w:r>
+      <w:r>
+        <w:t xml:space="preserve"> ricevuto il payload</w:t>
+      </w:r>
+      <w:r>
+        <w:t>,</w:t>
+      </w:r>
+      <w:r>
+        <w:t xml:space="preserve"> comincia la sua elaborazione e una volta terminata risponde</w:t>
+      </w:r>
+      <w:r>
+        <w:t xml:space="preserve"> all’Initiator con il messaggio “</w:t>
+      </w:r>
+      <w:r>
+        <w:t xml:space="preserve">TLM_OK_RESPONSE”. Siccome i moduli sono concorrenti l’Initiator richiama una seconda </w:t>
+      </w:r>
+      <w:r>
+        <w:t>volta la b_transport in modalità</w:t>
+      </w:r>
+      <w:r>
+        <w:t xml:space="preserve"> Read per leggere i risultati dell’esecuzione che saranno disponibili solo dopo il “TLM_OK_RESPONSE”. Il tempo viene gestito in modalità di sincronizzazione dei due moduli e visualizzato in fase di esecuzione.</w:t>
+      </w:r>
+    </w:p>
+    <w:p/>
+    <w:p>
+      <w:pPr>
+        <w:pStyle w:val="Heading1"/>
+      </w:pPr>
+      <w:r>
+        <w:t>Comparazione di tempi tra TLM e RTL</w:t>
+      </w:r>
+    </w:p>
+    <w:p>
+      <w:r>
+        <w:t xml:space="preserve">Le tempistiche di esecuzione del sistema a livello RTL e TLM consentono di vedere come il sistema sia ottimizzato in termini di ritardo maggiormente a livello RTL rispetto TLM-UT. Si nota infatti, che l’esecuzione del sistema a livello RTL impiega circa </w:t>
+      </w:r>
+      <w:r>
+        <w:t>XXXXXX</w:t>
+      </w:r>
+      <w:r>
+        <w:t xml:space="preserve">, mentre a livello TLM-UT </w:t>
+      </w:r>
+      <w:r>
+        <w:t>XXXXX</w:t>
+      </w:r>
+      <w:r>
+        <w:t xml:space="preserve">. Questo perché, il livello UT non è ottimizzato in termini di ritardo contenendo una wait che blocca l’Initiator durante tutta l’esecuzione del Target. Analogamente, lo stesso tempo lo riporta il TLM-LT. Diversamente il più vicino alle prestazioni di esecuzione dell’ RTL è il TLM-AT4che sfruttando le sue quattro fasi permette un’esecuzione concorrenziale “non completamente bloccante” dei due moduli Target e Initiator, portando il ritardo di esecuzione a </w:t>
+      </w:r>
+      <w:r>
+        <w:t>XXXXXXX</w:t>
+      </w:r>
+      <w:bookmarkStart w:id="0" w:name="_GoBack"/>
+      <w:bookmarkEnd w:id="0"/>
+      <w:r>
+        <w:t>.</w:t>
+      </w:r>
     </w:p>
     <w:p>
       <w:pPr>

</xml_diff>